<commit_message>
updated lcm doc (#6)
</commit_message>
<xml_diff>
--- a/docs/horizon-server/docs/HorizonServerLCMRestAPIs.docx
+++ b/docs/horizon-server/docs/HorizonServerLCMRestAPIs.docx
@@ -62,6 +62,160 @@
         </w:rPr>
         <w:t>.</w:t>
       </w:r>
+    </w:p>
+    <w:p>
+      <w:pPr>
+        <w:rPr>
+          <w:sz w:val="28"/>
+          <w:szCs w:val="28"/>
+          <w:lang w:val="en-US"/>
+        </w:rPr>
+      </w:pPr>
+    </w:p>
+    <w:p>
+      <w:pPr>
+        <w:rPr>
+          <w:b/>
+          <w:bCs/>
+          <w:sz w:val="28"/>
+          <w:szCs w:val="28"/>
+          <w:lang w:val="en-US"/>
+        </w:rPr>
+      </w:pPr>
+      <w:r>
+        <w:rPr>
+          <w:b/>
+          <w:bCs/>
+          <w:sz w:val="28"/>
+          <w:szCs w:val="28"/>
+          <w:lang w:val="en-US"/>
+        </w:rPr>
+        <w:t>Prerequisites</w:t>
+      </w:r>
+    </w:p>
+    <w:p>
+      <w:pPr>
+        <w:pStyle w:val="ListParagraph"/>
+        <w:numPr>
+          <w:ilvl w:val="0"/>
+          <w:numId w:val="3"/>
+        </w:numPr>
+        <w:rPr>
+          <w:sz w:val="28"/>
+          <w:szCs w:val="28"/>
+          <w:lang w:val="en-US"/>
+        </w:rPr>
+      </w:pPr>
+      <w:proofErr w:type="spellStart"/>
+      <w:r>
+        <w:rPr>
+          <w:sz w:val="28"/>
+          <w:szCs w:val="28"/>
+          <w:lang w:val="en-US"/>
+        </w:rPr>
+        <w:t>Winrm</w:t>
+      </w:r>
+      <w:proofErr w:type="spellEnd"/>
+      <w:r>
+        <w:rPr>
+          <w:sz w:val="28"/>
+          <w:szCs w:val="28"/>
+          <w:lang w:val="en-US"/>
+        </w:rPr>
+        <w:t xml:space="preserve"> should be configured both on the Connection Server machine where API is getting invoked and on the target machine where Install/ Upgrade need to be done.</w:t>
+      </w:r>
+    </w:p>
+    <w:p>
+      <w:pPr>
+        <w:pStyle w:val="ListParagraph"/>
+        <w:numPr>
+          <w:ilvl w:val="0"/>
+          <w:numId w:val="3"/>
+        </w:numPr>
+        <w:rPr>
+          <w:sz w:val="28"/>
+          <w:szCs w:val="28"/>
+          <w:lang w:val="en-US"/>
+        </w:rPr>
+      </w:pPr>
+      <w:r>
+        <w:rPr>
+          <w:sz w:val="28"/>
+          <w:szCs w:val="28"/>
+          <w:lang w:val="en-US"/>
+        </w:rPr>
+        <w:t xml:space="preserve">The Horizon admin account used for API invoke should be a member of local </w:t>
+      </w:r>
+      <w:r>
+        <w:rPr>
+          <w:sz w:val="28"/>
+          <w:szCs w:val="28"/>
+          <w:lang w:val="en-US"/>
+        </w:rPr>
+        <w:t>A</w:t>
+      </w:r>
+      <w:r>
+        <w:rPr>
+          <w:sz w:val="28"/>
+          <w:szCs w:val="28"/>
+          <w:lang w:val="en-US"/>
+        </w:rPr>
+        <w:t>dministrators group on the target machine where Install/Upgrade need to be done.</w:t>
+      </w:r>
+    </w:p>
+    <w:p>
+      <w:pPr>
+        <w:pStyle w:val="ListParagraph"/>
+        <w:numPr>
+          <w:ilvl w:val="0"/>
+          <w:numId w:val="3"/>
+        </w:numPr>
+        <w:rPr>
+          <w:sz w:val="28"/>
+          <w:szCs w:val="28"/>
+          <w:lang w:val="en-US"/>
+        </w:rPr>
+      </w:pPr>
+      <w:r>
+        <w:rPr>
+          <w:sz w:val="28"/>
+          <w:szCs w:val="28"/>
+          <w:lang w:val="en-US"/>
+        </w:rPr>
+        <w:t>Admin needs to disable CS before upgrade and enable after upgrade</w:t>
+      </w:r>
+    </w:p>
+    <w:p>
+      <w:pPr>
+        <w:pStyle w:val="ListParagraph"/>
+        <w:numPr>
+          <w:ilvl w:val="0"/>
+          <w:numId w:val="3"/>
+        </w:numPr>
+        <w:rPr>
+          <w:sz w:val="28"/>
+          <w:szCs w:val="28"/>
+          <w:lang w:val="en-US"/>
+        </w:rPr>
+      </w:pPr>
+      <w:r>
+        <w:rPr>
+          <w:sz w:val="28"/>
+          <w:szCs w:val="28"/>
+          <w:lang w:val="en-US"/>
+        </w:rPr>
+        <w:t>Manually install a new CS 2406 or upgrade existing CS to 2406 before running any workflow (Since we need latest server to access LCM API’s)</w:t>
+      </w:r>
+    </w:p>
+    <w:p>
+      <w:pPr>
+        <w:pStyle w:val="ListParagraph"/>
+        <w:rPr>
+          <w:sz w:val="28"/>
+          <w:szCs w:val="28"/>
+          <w:lang w:val="en-US"/>
+        </w:rPr>
+      </w:pPr>
     </w:p>
     <w:p>
       <w:pPr>
@@ -610,7 +764,6 @@
           <w:szCs w:val="28"/>
           <w:lang w:val="en-US"/>
         </w:rPr>
-        <w:lastRenderedPageBreak/>
         <w:t>To register a connection server build:</w:t>
       </w:r>
       <w:r>
@@ -683,6 +836,7 @@
           <w:lang w:val="en-US"/>
         </w:rPr>
       </w:pPr>
+      <w:proofErr w:type="spellStart"/>
       <w:r>
         <w:rPr>
           <w:sz w:val="28"/>
@@ -691,6 +845,7 @@
         </w:rPr>
         <w:t>fileUrl</w:t>
       </w:r>
+      <w:proofErr w:type="spellEnd"/>
       <w:r>
         <w:rPr>
           <w:sz w:val="28"/>
@@ -758,7 +913,35 @@
           <w:szCs w:val="28"/>
           <w:lang w:val="en-US"/>
         </w:rPr>
-        <w:t xml:space="preserve">  "build_number": "8565949332",</w:t>
+        <w:t xml:space="preserve">  "</w:t>
+      </w:r>
+      <w:proofErr w:type="spellStart"/>
+      <w:proofErr w:type="gramStart"/>
+      <w:r>
+        <w:rPr>
+          <w:sz w:val="28"/>
+          <w:szCs w:val="28"/>
+          <w:lang w:val="en-US"/>
+        </w:rPr>
+        <w:t>build</w:t>
+      </w:r>
+      <w:proofErr w:type="gramEnd"/>
+      <w:r>
+        <w:rPr>
+          <w:sz w:val="28"/>
+          <w:szCs w:val="28"/>
+          <w:lang w:val="en-US"/>
+        </w:rPr>
+        <w:t>_number</w:t>
+      </w:r>
+      <w:proofErr w:type="spellEnd"/>
+      <w:r>
+        <w:rPr>
+          <w:sz w:val="28"/>
+          <w:szCs w:val="28"/>
+          <w:lang w:val="en-US"/>
+        </w:rPr>
+        <w:t>": "8565949332",</w:t>
       </w:r>
     </w:p>
     <w:p>
@@ -792,24 +975,80 @@
           <w:szCs w:val="28"/>
           <w:lang w:val="en-US"/>
         </w:rPr>
-        <w:t xml:space="preserve">  "display_name": "VMware Horizon Connection Server",</w:t>
-      </w:r>
-    </w:p>
-    <w:p>
-      <w:pPr>
-        <w:rPr>
-          <w:sz w:val="28"/>
-          <w:szCs w:val="28"/>
-          <w:lang w:val="en-US"/>
-        </w:rPr>
-      </w:pPr>
-      <w:r>
-        <w:rPr>
-          <w:sz w:val="28"/>
-          <w:szCs w:val="28"/>
-          <w:lang w:val="en-US"/>
-        </w:rPr>
-        <w:t xml:space="preserve">  "file_size_in_bytes": 365891976,</w:t>
+        <w:t xml:space="preserve">  "</w:t>
+      </w:r>
+      <w:proofErr w:type="spellStart"/>
+      <w:proofErr w:type="gramStart"/>
+      <w:r>
+        <w:rPr>
+          <w:sz w:val="28"/>
+          <w:szCs w:val="28"/>
+          <w:lang w:val="en-US"/>
+        </w:rPr>
+        <w:t>display</w:t>
+      </w:r>
+      <w:proofErr w:type="gramEnd"/>
+      <w:r>
+        <w:rPr>
+          <w:sz w:val="28"/>
+          <w:szCs w:val="28"/>
+          <w:lang w:val="en-US"/>
+        </w:rPr>
+        <w:t>_name</w:t>
+      </w:r>
+      <w:proofErr w:type="spellEnd"/>
+      <w:r>
+        <w:rPr>
+          <w:sz w:val="28"/>
+          <w:szCs w:val="28"/>
+          <w:lang w:val="en-US"/>
+        </w:rPr>
+        <w:t>": "VMware Horizon Connection Server",</w:t>
+      </w:r>
+    </w:p>
+    <w:p>
+      <w:pPr>
+        <w:rPr>
+          <w:sz w:val="28"/>
+          <w:szCs w:val="28"/>
+          <w:lang w:val="en-US"/>
+        </w:rPr>
+      </w:pPr>
+      <w:r>
+        <w:rPr>
+          <w:sz w:val="28"/>
+          <w:szCs w:val="28"/>
+          <w:lang w:val="en-US"/>
+        </w:rPr>
+        <w:t xml:space="preserve">  "</w:t>
+      </w:r>
+      <w:proofErr w:type="spellStart"/>
+      <w:proofErr w:type="gramStart"/>
+      <w:r>
+        <w:rPr>
+          <w:sz w:val="28"/>
+          <w:szCs w:val="28"/>
+          <w:lang w:val="en-US"/>
+        </w:rPr>
+        <w:t>file</w:t>
+      </w:r>
+      <w:proofErr w:type="gramEnd"/>
+      <w:r>
+        <w:rPr>
+          <w:sz w:val="28"/>
+          <w:szCs w:val="28"/>
+          <w:lang w:val="en-US"/>
+        </w:rPr>
+        <w:t>_size_in_bytes</w:t>
+      </w:r>
+      <w:proofErr w:type="spellEnd"/>
+      <w:r>
+        <w:rPr>
+          <w:sz w:val="28"/>
+          <w:szCs w:val="28"/>
+          <w:lang w:val="en-US"/>
+        </w:rPr>
+        <w:t>": 365891976,</w:t>
       </w:r>
     </w:p>
     <w:p>
@@ -1026,6 +1265,7 @@
           <w:szCs w:val="28"/>
           <w:lang w:val="en-US"/>
         </w:rPr>
+        <w:lastRenderedPageBreak/>
         <w:t>Before running the install/upgrade commands, user should run pre-check APIs to validate target machine status, Active directory status and Virtual Center status. If the overall result</w:t>
       </w:r>
       <w:r>
@@ -1753,11 +1993,127 @@
       </w:rPr>
     </w:lvl>
   </w:abstractNum>
+  <w:abstractNum w:abstractNumId="2" w15:restartNumberingAfterBreak="0">
+    <w:nsid w:val="659D1161"/>
+    <w:multiLevelType w:val="hybridMultilevel"/>
+    <w:tmpl w:val="B84E224C"/>
+    <w:lvl w:ilvl="0" w:tplc="04090001">
+      <w:start w:val="1"/>
+      <w:numFmt w:val="bullet"/>
+      <w:lvlText w:val=""/>
+      <w:lvlJc w:val="left"/>
+      <w:pPr>
+        <w:ind w:left="720" w:hanging="360"/>
+      </w:pPr>
+      <w:rPr>
+        <w:rFonts w:ascii="Symbol" w:hAnsi="Symbol" w:hint="default"/>
+      </w:rPr>
+    </w:lvl>
+    <w:lvl w:ilvl="1" w:tplc="04090003" w:tentative="1">
+      <w:start w:val="1"/>
+      <w:numFmt w:val="bullet"/>
+      <w:lvlText w:val="o"/>
+      <w:lvlJc w:val="left"/>
+      <w:pPr>
+        <w:ind w:left="1440" w:hanging="360"/>
+      </w:pPr>
+      <w:rPr>
+        <w:rFonts w:ascii="Courier New" w:hAnsi="Courier New" w:cs="Courier New" w:hint="default"/>
+      </w:rPr>
+    </w:lvl>
+    <w:lvl w:ilvl="2" w:tplc="04090005" w:tentative="1">
+      <w:start w:val="1"/>
+      <w:numFmt w:val="bullet"/>
+      <w:lvlText w:val=""/>
+      <w:lvlJc w:val="left"/>
+      <w:pPr>
+        <w:ind w:left="2160" w:hanging="360"/>
+      </w:pPr>
+      <w:rPr>
+        <w:rFonts w:ascii="Wingdings" w:hAnsi="Wingdings" w:hint="default"/>
+      </w:rPr>
+    </w:lvl>
+    <w:lvl w:ilvl="3" w:tplc="04090001" w:tentative="1">
+      <w:start w:val="1"/>
+      <w:numFmt w:val="bullet"/>
+      <w:lvlText w:val=""/>
+      <w:lvlJc w:val="left"/>
+      <w:pPr>
+        <w:ind w:left="2880" w:hanging="360"/>
+      </w:pPr>
+      <w:rPr>
+        <w:rFonts w:ascii="Symbol" w:hAnsi="Symbol" w:hint="default"/>
+      </w:rPr>
+    </w:lvl>
+    <w:lvl w:ilvl="4" w:tplc="04090003" w:tentative="1">
+      <w:start w:val="1"/>
+      <w:numFmt w:val="bullet"/>
+      <w:lvlText w:val="o"/>
+      <w:lvlJc w:val="left"/>
+      <w:pPr>
+        <w:ind w:left="3600" w:hanging="360"/>
+      </w:pPr>
+      <w:rPr>
+        <w:rFonts w:ascii="Courier New" w:hAnsi="Courier New" w:cs="Courier New" w:hint="default"/>
+      </w:rPr>
+    </w:lvl>
+    <w:lvl w:ilvl="5" w:tplc="04090005" w:tentative="1">
+      <w:start w:val="1"/>
+      <w:numFmt w:val="bullet"/>
+      <w:lvlText w:val=""/>
+      <w:lvlJc w:val="left"/>
+      <w:pPr>
+        <w:ind w:left="4320" w:hanging="360"/>
+      </w:pPr>
+      <w:rPr>
+        <w:rFonts w:ascii="Wingdings" w:hAnsi="Wingdings" w:hint="default"/>
+      </w:rPr>
+    </w:lvl>
+    <w:lvl w:ilvl="6" w:tplc="04090001" w:tentative="1">
+      <w:start w:val="1"/>
+      <w:numFmt w:val="bullet"/>
+      <w:lvlText w:val=""/>
+      <w:lvlJc w:val="left"/>
+      <w:pPr>
+        <w:ind w:left="5040" w:hanging="360"/>
+      </w:pPr>
+      <w:rPr>
+        <w:rFonts w:ascii="Symbol" w:hAnsi="Symbol" w:hint="default"/>
+      </w:rPr>
+    </w:lvl>
+    <w:lvl w:ilvl="7" w:tplc="04090003" w:tentative="1">
+      <w:start w:val="1"/>
+      <w:numFmt w:val="bullet"/>
+      <w:lvlText w:val="o"/>
+      <w:lvlJc w:val="left"/>
+      <w:pPr>
+        <w:ind w:left="5760" w:hanging="360"/>
+      </w:pPr>
+      <w:rPr>
+        <w:rFonts w:ascii="Courier New" w:hAnsi="Courier New" w:cs="Courier New" w:hint="default"/>
+      </w:rPr>
+    </w:lvl>
+    <w:lvl w:ilvl="8" w:tplc="04090005" w:tentative="1">
+      <w:start w:val="1"/>
+      <w:numFmt w:val="bullet"/>
+      <w:lvlText w:val=""/>
+      <w:lvlJc w:val="left"/>
+      <w:pPr>
+        <w:ind w:left="6480" w:hanging="360"/>
+      </w:pPr>
+      <w:rPr>
+        <w:rFonts w:ascii="Wingdings" w:hAnsi="Wingdings" w:hint="default"/>
+      </w:rPr>
+    </w:lvl>
+  </w:abstractNum>
   <w:num w:numId="1" w16cid:durableId="824663518">
     <w:abstractNumId w:val="0"/>
   </w:num>
   <w:num w:numId="2" w16cid:durableId="1220091013">
     <w:abstractNumId w:val="1"/>
+  </w:num>
+  <w:num w:numId="3" w16cid:durableId="1852328837">
+    <w:abstractNumId w:val="2"/>
   </w:num>
 </w:numbering>
 </file>
@@ -2359,7 +2715,6 @@
   <w:style w:type="character" w:default="1" w:styleId="DefaultParagraphFont">
     <w:name w:val="Default Paragraph Font"/>
     <w:uiPriority w:val="1"/>
-    <w:semiHidden/>
     <w:unhideWhenUsed/>
   </w:style>
   <w:style w:type="table" w:default="1" w:styleId="TableNormal">

</xml_diff>

<commit_message>
updated lcm doc for rest api
</commit_message>
<xml_diff>
--- a/docs/horizon-server/docs/HorizonServerLCMRestAPIs.docx
+++ b/docs/horizon-server/docs/HorizonServerLCMRestAPIs.docx
@@ -74,23 +74,45 @@
     </w:p>
     <w:p>
       <w:pPr>
-        <w:rPr>
-          <w:b/>
-          <w:bCs/>
-          <w:sz w:val="28"/>
-          <w:szCs w:val="28"/>
-          <w:lang w:val="en-US"/>
-        </w:rPr>
-      </w:pPr>
-      <w:r>
-        <w:rPr>
-          <w:b/>
-          <w:bCs/>
-          <w:sz w:val="28"/>
-          <w:szCs w:val="28"/>
-          <w:lang w:val="en-US"/>
-        </w:rPr>
-        <w:t>Prerequisites</w:t>
+        <w:pStyle w:val="Subtitle"/>
+        <w:rPr>
+          <w:sz w:val="32"/>
+          <w:szCs w:val="32"/>
+          <w:lang w:val="en-US"/>
+        </w:rPr>
+      </w:pPr>
+      <w:r>
+        <w:rPr>
+          <w:sz w:val="32"/>
+          <w:szCs w:val="32"/>
+          <w:lang w:val="en-US"/>
+        </w:rPr>
+        <w:t>Getting Started</w:t>
+      </w:r>
+      <w:r>
+        <w:rPr>
+          <w:sz w:val="32"/>
+          <w:szCs w:val="32"/>
+          <w:lang w:val="en-US"/>
+        </w:rPr>
+        <w:t xml:space="preserve"> </w:t>
+      </w:r>
+    </w:p>
+    <w:p>
+      <w:pPr>
+        <w:rPr>
+          <w:sz w:val="28"/>
+          <w:szCs w:val="28"/>
+          <w:lang w:val="en-US"/>
+        </w:rPr>
+      </w:pPr>
+      <w:r>
+        <w:rPr>
+          <w:sz w:val="28"/>
+          <w:szCs w:val="28"/>
+          <w:lang w:val="en-US"/>
+        </w:rPr>
+        <w:t>Before you can begin to use the LCM APIs, below are few things to consider:</w:t>
       </w:r>
     </w:p>
     <w:p>
@@ -98,7 +120,7 @@
         <w:pStyle w:val="ListParagraph"/>
         <w:numPr>
           <w:ilvl w:val="0"/>
-          <w:numId w:val="3"/>
+          <w:numId w:val="4"/>
         </w:numPr>
         <w:rPr>
           <w:sz w:val="28"/>
@@ -106,23 +128,13 @@
           <w:lang w:val="en-US"/>
         </w:rPr>
       </w:pPr>
-      <w:proofErr w:type="spellStart"/>
-      <w:r>
-        <w:rPr>
-          <w:sz w:val="28"/>
-          <w:szCs w:val="28"/>
-          <w:lang w:val="en-US"/>
-        </w:rPr>
-        <w:t>Winrm</w:t>
-      </w:r>
-      <w:proofErr w:type="spellEnd"/>
-      <w:r>
-        <w:rPr>
-          <w:sz w:val="28"/>
-          <w:szCs w:val="28"/>
-          <w:lang w:val="en-US"/>
-        </w:rPr>
-        <w:t xml:space="preserve"> should be configured both on the Connection Server machine where API is getting invoked and on the target machine where Install/ Upgrade need to be done.</w:t>
+      <w:r>
+        <w:rPr>
+          <w:sz w:val="28"/>
+          <w:szCs w:val="28"/>
+          <w:lang w:val="en-US"/>
+        </w:rPr>
+        <w:t xml:space="preserve">Since the APIs are shipped with Connection Server 2406 onwards, Administrators need to install the latest Connection Server (2406 or higher) or upgrade an existing CS to the latest version. Please refer to the Horizon Install and Upgrade documentation. </w:t>
       </w:r>
     </w:p>
     <w:p>
@@ -130,7 +142,7 @@
         <w:pStyle w:val="ListParagraph"/>
         <w:numPr>
           <w:ilvl w:val="0"/>
-          <w:numId w:val="3"/>
+          <w:numId w:val="4"/>
         </w:numPr>
         <w:rPr>
           <w:sz w:val="28"/>
@@ -144,23 +156,7 @@
           <w:szCs w:val="28"/>
           <w:lang w:val="en-US"/>
         </w:rPr>
-        <w:t xml:space="preserve">The Horizon admin account used for API invoke should be a member of local </w:t>
-      </w:r>
-      <w:r>
-        <w:rPr>
-          <w:sz w:val="28"/>
-          <w:szCs w:val="28"/>
-          <w:lang w:val="en-US"/>
-        </w:rPr>
-        <w:t>A</w:t>
-      </w:r>
-      <w:r>
-        <w:rPr>
-          <w:sz w:val="28"/>
-          <w:szCs w:val="28"/>
-          <w:lang w:val="en-US"/>
-        </w:rPr>
-        <w:t>dministrators group on the target machine where Install/Upgrade need to be done.</w:t>
+        <w:t>WinRM should be configured on the Connection Server machine where API is getting invoked and on the target machine(s) where Install/ Upgrade need to be performed.</w:t>
       </w:r>
     </w:p>
     <w:p>
@@ -168,7 +164,7 @@
         <w:pStyle w:val="ListParagraph"/>
         <w:numPr>
           <w:ilvl w:val="0"/>
-          <w:numId w:val="3"/>
+          <w:numId w:val="4"/>
         </w:numPr>
         <w:rPr>
           <w:sz w:val="28"/>
@@ -182,7 +178,7 @@
           <w:szCs w:val="28"/>
           <w:lang w:val="en-US"/>
         </w:rPr>
-        <w:t>Admin needs to disable CS before upgrade and enable after upgrade</w:t>
+        <w:t>The Horizon Admin account used for new LCM APIs invocation should be a member of Local Administrators Group on the target machine(s) where Install/Upgrade need to be performed.</w:t>
       </w:r>
     </w:p>
     <w:p>
@@ -190,7 +186,7 @@
         <w:pStyle w:val="ListParagraph"/>
         <w:numPr>
           <w:ilvl w:val="0"/>
-          <w:numId w:val="3"/>
+          <w:numId w:val="4"/>
         </w:numPr>
         <w:rPr>
           <w:sz w:val="28"/>
@@ -204,18 +200,30 @@
           <w:szCs w:val="28"/>
           <w:lang w:val="en-US"/>
         </w:rPr>
-        <w:t>Manually install a new CS 2406 or upgrade existing CS to 2406 before running any workflow (Since we need latest server to access LCM API’s)</w:t>
+        <w:t>Before performing upgrade, Administrator would need to disable the target Connection Server(s).</w:t>
       </w:r>
     </w:p>
     <w:p>
       <w:pPr>
         <w:pStyle w:val="ListParagraph"/>
-        <w:rPr>
-          <w:sz w:val="28"/>
-          <w:szCs w:val="28"/>
-          <w:lang w:val="en-US"/>
-        </w:rPr>
-      </w:pPr>
+        <w:numPr>
+          <w:ilvl w:val="0"/>
+          <w:numId w:val="4"/>
+        </w:numPr>
+        <w:rPr>
+          <w:sz w:val="28"/>
+          <w:szCs w:val="28"/>
+          <w:lang w:val="en-US"/>
+        </w:rPr>
+      </w:pPr>
+      <w:r>
+        <w:rPr>
+          <w:sz w:val="28"/>
+          <w:szCs w:val="28"/>
+          <w:lang w:val="en-US"/>
+        </w:rPr>
+        <w:t>After successful upgrade, Administrators would need to enable the Connection Server(s) and begin usage.</w:t>
+      </w:r>
     </w:p>
     <w:p>
       <w:pPr>
@@ -523,6 +531,7 @@
           <w:szCs w:val="28"/>
           <w:lang w:val="en-US"/>
         </w:rPr>
+        <w:lastRenderedPageBreak/>
         <w:t xml:space="preserve">  "name": "LCM",</w:t>
       </w:r>
     </w:p>
@@ -836,7 +845,6 @@
           <w:lang w:val="en-US"/>
         </w:rPr>
       </w:pPr>
-      <w:proofErr w:type="spellStart"/>
       <w:r>
         <w:rPr>
           <w:sz w:val="28"/>
@@ -845,7 +853,6 @@
         </w:rPr>
         <w:t>fileUrl</w:t>
       </w:r>
-      <w:proofErr w:type="spellEnd"/>
       <w:r>
         <w:rPr>
           <w:sz w:val="28"/>
@@ -913,35 +920,7 @@
           <w:szCs w:val="28"/>
           <w:lang w:val="en-US"/>
         </w:rPr>
-        <w:t xml:space="preserve">  "</w:t>
-      </w:r>
-      <w:proofErr w:type="spellStart"/>
-      <w:proofErr w:type="gramStart"/>
-      <w:r>
-        <w:rPr>
-          <w:sz w:val="28"/>
-          <w:szCs w:val="28"/>
-          <w:lang w:val="en-US"/>
-        </w:rPr>
-        <w:t>build</w:t>
-      </w:r>
-      <w:proofErr w:type="gramEnd"/>
-      <w:r>
-        <w:rPr>
-          <w:sz w:val="28"/>
-          <w:szCs w:val="28"/>
-          <w:lang w:val="en-US"/>
-        </w:rPr>
-        <w:t>_number</w:t>
-      </w:r>
-      <w:proofErr w:type="spellEnd"/>
-      <w:r>
-        <w:rPr>
-          <w:sz w:val="28"/>
-          <w:szCs w:val="28"/>
-          <w:lang w:val="en-US"/>
-        </w:rPr>
-        <w:t>": "8565949332",</w:t>
+        <w:t xml:space="preserve">  "build_number": "8565949332",</w:t>
       </w:r>
     </w:p>
     <w:p>
@@ -975,80 +954,24 @@
           <w:szCs w:val="28"/>
           <w:lang w:val="en-US"/>
         </w:rPr>
-        <w:t xml:space="preserve">  "</w:t>
-      </w:r>
-      <w:proofErr w:type="spellStart"/>
-      <w:proofErr w:type="gramStart"/>
-      <w:r>
-        <w:rPr>
-          <w:sz w:val="28"/>
-          <w:szCs w:val="28"/>
-          <w:lang w:val="en-US"/>
-        </w:rPr>
-        <w:t>display</w:t>
-      </w:r>
-      <w:proofErr w:type="gramEnd"/>
-      <w:r>
-        <w:rPr>
-          <w:sz w:val="28"/>
-          <w:szCs w:val="28"/>
-          <w:lang w:val="en-US"/>
-        </w:rPr>
-        <w:t>_name</w:t>
-      </w:r>
-      <w:proofErr w:type="spellEnd"/>
-      <w:r>
-        <w:rPr>
-          <w:sz w:val="28"/>
-          <w:szCs w:val="28"/>
-          <w:lang w:val="en-US"/>
-        </w:rPr>
-        <w:t>": "VMware Horizon Connection Server",</w:t>
-      </w:r>
-    </w:p>
-    <w:p>
-      <w:pPr>
-        <w:rPr>
-          <w:sz w:val="28"/>
-          <w:szCs w:val="28"/>
-          <w:lang w:val="en-US"/>
-        </w:rPr>
-      </w:pPr>
-      <w:r>
-        <w:rPr>
-          <w:sz w:val="28"/>
-          <w:szCs w:val="28"/>
-          <w:lang w:val="en-US"/>
-        </w:rPr>
-        <w:t xml:space="preserve">  "</w:t>
-      </w:r>
-      <w:proofErr w:type="spellStart"/>
-      <w:proofErr w:type="gramStart"/>
-      <w:r>
-        <w:rPr>
-          <w:sz w:val="28"/>
-          <w:szCs w:val="28"/>
-          <w:lang w:val="en-US"/>
-        </w:rPr>
-        <w:t>file</w:t>
-      </w:r>
-      <w:proofErr w:type="gramEnd"/>
-      <w:r>
-        <w:rPr>
-          <w:sz w:val="28"/>
-          <w:szCs w:val="28"/>
-          <w:lang w:val="en-US"/>
-        </w:rPr>
-        <w:t>_size_in_bytes</w:t>
-      </w:r>
-      <w:proofErr w:type="spellEnd"/>
-      <w:r>
-        <w:rPr>
-          <w:sz w:val="28"/>
-          <w:szCs w:val="28"/>
-          <w:lang w:val="en-US"/>
-        </w:rPr>
-        <w:t>": 365891976,</w:t>
+        <w:t xml:space="preserve">  "display_name": "VMware Horizon Connection Server",</w:t>
+      </w:r>
+    </w:p>
+    <w:p>
+      <w:pPr>
+        <w:rPr>
+          <w:sz w:val="28"/>
+          <w:szCs w:val="28"/>
+          <w:lang w:val="en-US"/>
+        </w:rPr>
+      </w:pPr>
+      <w:r>
+        <w:rPr>
+          <w:sz w:val="28"/>
+          <w:szCs w:val="28"/>
+          <w:lang w:val="en-US"/>
+        </w:rPr>
+        <w:t xml:space="preserve">  "file_size_in_bytes": 365891976,</w:t>
       </w:r>
     </w:p>
     <w:p>
@@ -1170,6 +1093,7 @@
           <w:szCs w:val="28"/>
           <w:lang w:val="en-US"/>
         </w:rPr>
+        <w:lastRenderedPageBreak/>
         <w:t>[GET] /config/v1/server-installer-packages/{id}</w:t>
       </w:r>
       <w:r>
@@ -1265,7 +1189,6 @@
           <w:szCs w:val="28"/>
           <w:lang w:val="en-US"/>
         </w:rPr>
-        <w:lastRenderedPageBreak/>
         <w:t>Before running the install/upgrade commands, user should run pre-check APIs to validate target machine status, Active directory status and Virtual Center status. If the overall result</w:t>
       </w:r>
       <w:r>
@@ -1768,6 +1691,119 @@
 <file path=word/numbering.xml><?xml version="1.0" encoding="utf-8"?>
 <w:numbering xmlns:wpc="http://schemas.microsoft.com/office/word/2010/wordprocessingCanvas" xmlns:cx="http://schemas.microsoft.com/office/drawing/2014/chartex" xmlns:cx1="http://schemas.microsoft.com/office/drawing/2015/9/8/chartex" xmlns:cx2="http://schemas.microsoft.com/office/drawing/2015/10/21/chartex" xmlns:cx3="http://schemas.microsoft.com/office/drawing/2016/5/9/chartex" xmlns:cx4="http://schemas.microsoft.com/office/drawing/2016/5/10/chartex" xmlns:cx5="http://schemas.microsoft.com/office/drawing/2016/5/11/chartex" xmlns:cx6="http://schemas.microsoft.com/office/drawing/2016/5/12/chartex" xmlns:cx7="http://schemas.microsoft.com/office/drawing/2016/5/13/chartex" xmlns:cx8="http://schemas.microsoft.com/office/drawing/2016/5/14/chartex" xmlns:mc="http://schemas.openxmlformats.org/markup-compatibility/2006" xmlns:aink="http://schemas.microsoft.com/office/drawing/2016/ink" xmlns:am3d="http://schemas.microsoft.com/office/drawing/2017/model3d" xmlns:o="urn:schemas-microsoft-com:office:office" xmlns:oel="http://schemas.microsoft.com/office/2019/extlst" xmlns:r="http://schemas.openxmlformats.org/officeDocument/2006/relationships" xmlns:m="http://schemas.openxmlformats.org/officeDocument/2006/math" xmlns:v="urn:schemas-microsoft-com:vml" xmlns:wp14="http://schemas.microsoft.com/office/word/2010/wordprocessingDrawing" xmlns:wp="http://schemas.openxmlformats.org/drawingml/2006/wordprocessingDrawing" xmlns:w10="urn:schemas-microsoft-com:office:word" xmlns:w="http://schemas.openxmlformats.org/wordprocessingml/2006/main" xmlns:w14="http://schemas.microsoft.com/office/word/2010/wordml" xmlns:w15="http://schemas.microsoft.com/office/word/2012/wordml" xmlns:w16cex="http://schemas.microsoft.com/office/word/2018/wordml/cex" xmlns:w16cid="http://schemas.microsoft.com/office/word/2016/wordml/cid" xmlns:w16="http://schemas.microsoft.com/office/word/2018/wordml" xmlns:w16du="http://schemas.microsoft.com/office/word/2023/wordml/word16du" xmlns:w16sdtdh="http://schemas.microsoft.com/office/word/2020/wordml/sdtdatahash" xmlns:w16se="http://schemas.microsoft.com/office/word/2015/wordml/symex" xmlns:wpg="http://schemas.microsoft.com/office/word/2010/wordprocessingGroup" xmlns:wpi="http://schemas.microsoft.com/office/word/2010/wordprocessingInk" xmlns:wne="http://schemas.microsoft.com/office/word/2006/wordml" xmlns:wps="http://schemas.microsoft.com/office/word/2010/wordprocessingShape" mc:Ignorable="w14 w15 w16se w16cid w16 w16cex w16sdtdh w16du wp14">
   <w:abstractNum w:abstractNumId="0" w15:restartNumberingAfterBreak="0">
+    <w:nsid w:val="14181266"/>
+    <w:multiLevelType w:val="hybridMultilevel"/>
+    <w:tmpl w:val="4A5ABA6E"/>
+    <w:lvl w:ilvl="0" w:tplc="04090001">
+      <w:start w:val="1"/>
+      <w:numFmt w:val="bullet"/>
+      <w:lvlText w:val=""/>
+      <w:lvlJc w:val="left"/>
+      <w:pPr>
+        <w:ind w:left="720" w:hanging="360"/>
+      </w:pPr>
+      <w:rPr>
+        <w:rFonts w:ascii="Symbol" w:hAnsi="Symbol" w:hint="default"/>
+      </w:rPr>
+    </w:lvl>
+    <w:lvl w:ilvl="1" w:tplc="04090003" w:tentative="1">
+      <w:start w:val="1"/>
+      <w:numFmt w:val="bullet"/>
+      <w:lvlText w:val="o"/>
+      <w:lvlJc w:val="left"/>
+      <w:pPr>
+        <w:ind w:left="1440" w:hanging="360"/>
+      </w:pPr>
+      <w:rPr>
+        <w:rFonts w:ascii="Courier New" w:hAnsi="Courier New" w:cs="Courier New" w:hint="default"/>
+      </w:rPr>
+    </w:lvl>
+    <w:lvl w:ilvl="2" w:tplc="04090005" w:tentative="1">
+      <w:start w:val="1"/>
+      <w:numFmt w:val="bullet"/>
+      <w:lvlText w:val=""/>
+      <w:lvlJc w:val="left"/>
+      <w:pPr>
+        <w:ind w:left="2160" w:hanging="360"/>
+      </w:pPr>
+      <w:rPr>
+        <w:rFonts w:ascii="Wingdings" w:hAnsi="Wingdings" w:hint="default"/>
+      </w:rPr>
+    </w:lvl>
+    <w:lvl w:ilvl="3" w:tplc="04090001" w:tentative="1">
+      <w:start w:val="1"/>
+      <w:numFmt w:val="bullet"/>
+      <w:lvlText w:val=""/>
+      <w:lvlJc w:val="left"/>
+      <w:pPr>
+        <w:ind w:left="2880" w:hanging="360"/>
+      </w:pPr>
+      <w:rPr>
+        <w:rFonts w:ascii="Symbol" w:hAnsi="Symbol" w:hint="default"/>
+      </w:rPr>
+    </w:lvl>
+    <w:lvl w:ilvl="4" w:tplc="04090003" w:tentative="1">
+      <w:start w:val="1"/>
+      <w:numFmt w:val="bullet"/>
+      <w:lvlText w:val="o"/>
+      <w:lvlJc w:val="left"/>
+      <w:pPr>
+        <w:ind w:left="3600" w:hanging="360"/>
+      </w:pPr>
+      <w:rPr>
+        <w:rFonts w:ascii="Courier New" w:hAnsi="Courier New" w:cs="Courier New" w:hint="default"/>
+      </w:rPr>
+    </w:lvl>
+    <w:lvl w:ilvl="5" w:tplc="04090005" w:tentative="1">
+      <w:start w:val="1"/>
+      <w:numFmt w:val="bullet"/>
+      <w:lvlText w:val=""/>
+      <w:lvlJc w:val="left"/>
+      <w:pPr>
+        <w:ind w:left="4320" w:hanging="360"/>
+      </w:pPr>
+      <w:rPr>
+        <w:rFonts w:ascii="Wingdings" w:hAnsi="Wingdings" w:hint="default"/>
+      </w:rPr>
+    </w:lvl>
+    <w:lvl w:ilvl="6" w:tplc="04090001" w:tentative="1">
+      <w:start w:val="1"/>
+      <w:numFmt w:val="bullet"/>
+      <w:lvlText w:val=""/>
+      <w:lvlJc w:val="left"/>
+      <w:pPr>
+        <w:ind w:left="5040" w:hanging="360"/>
+      </w:pPr>
+      <w:rPr>
+        <w:rFonts w:ascii="Symbol" w:hAnsi="Symbol" w:hint="default"/>
+      </w:rPr>
+    </w:lvl>
+    <w:lvl w:ilvl="7" w:tplc="04090003" w:tentative="1">
+      <w:start w:val="1"/>
+      <w:numFmt w:val="bullet"/>
+      <w:lvlText w:val="o"/>
+      <w:lvlJc w:val="left"/>
+      <w:pPr>
+        <w:ind w:left="5760" w:hanging="360"/>
+      </w:pPr>
+      <w:rPr>
+        <w:rFonts w:ascii="Courier New" w:hAnsi="Courier New" w:cs="Courier New" w:hint="default"/>
+      </w:rPr>
+    </w:lvl>
+    <w:lvl w:ilvl="8" w:tplc="04090005" w:tentative="1">
+      <w:start w:val="1"/>
+      <w:numFmt w:val="bullet"/>
+      <w:lvlText w:val=""/>
+      <w:lvlJc w:val="left"/>
+      <w:pPr>
+        <w:ind w:left="6480" w:hanging="360"/>
+      </w:pPr>
+      <w:rPr>
+        <w:rFonts w:ascii="Wingdings" w:hAnsi="Wingdings" w:hint="default"/>
+      </w:rPr>
+    </w:lvl>
+  </w:abstractNum>
+  <w:abstractNum w:abstractNumId="1" w15:restartNumberingAfterBreak="0">
     <w:nsid w:val="5ADD1D41"/>
     <w:multiLevelType w:val="hybridMultilevel"/>
     <w:tmpl w:val="10D29B30"/>
@@ -1880,7 +1916,7 @@
       </w:rPr>
     </w:lvl>
   </w:abstractNum>
-  <w:abstractNum w:abstractNumId="1" w15:restartNumberingAfterBreak="0">
+  <w:abstractNum w:abstractNumId="2" w15:restartNumberingAfterBreak="0">
     <w:nsid w:val="602B2D91"/>
     <w:multiLevelType w:val="hybridMultilevel"/>
     <w:tmpl w:val="8A848A9A"/>
@@ -1993,7 +2029,7 @@
       </w:rPr>
     </w:lvl>
   </w:abstractNum>
-  <w:abstractNum w:abstractNumId="2" w15:restartNumberingAfterBreak="0">
+  <w:abstractNum w:abstractNumId="3" w15:restartNumberingAfterBreak="0">
     <w:nsid w:val="659D1161"/>
     <w:multiLevelType w:val="hybridMultilevel"/>
     <w:tmpl w:val="B84E224C"/>
@@ -2107,13 +2143,16 @@
     </w:lvl>
   </w:abstractNum>
   <w:num w:numId="1" w16cid:durableId="824663518">
-    <w:abstractNumId w:val="0"/>
+    <w:abstractNumId w:val="1"/>
   </w:num>
   <w:num w:numId="2" w16cid:durableId="1220091013">
-    <w:abstractNumId w:val="1"/>
+    <w:abstractNumId w:val="2"/>
   </w:num>
   <w:num w:numId="3" w16cid:durableId="1852328837">
-    <w:abstractNumId w:val="2"/>
+    <w:abstractNumId w:val="3"/>
+  </w:num>
+  <w:num w:numId="4" w16cid:durableId="518007650">
+    <w:abstractNumId w:val="0"/>
   </w:num>
 </w:numbering>
 </file>
@@ -2715,6 +2754,7 @@
   <w:style w:type="character" w:default="1" w:styleId="DefaultParagraphFont">
     <w:name w:val="Default Paragraph Font"/>
     <w:uiPriority w:val="1"/>
+    <w:semiHidden/>
     <w:unhideWhenUsed/>
   </w:style>
   <w:style w:type="table" w:default="1" w:styleId="TableNormal">

</xml_diff>

<commit_message>
updated lcm doc for rest api (#7)
</commit_message>
<xml_diff>
--- a/docs/horizon-server/docs/HorizonServerLCMRestAPIs.docx
+++ b/docs/horizon-server/docs/HorizonServerLCMRestAPIs.docx
@@ -74,23 +74,45 @@
     </w:p>
     <w:p>
       <w:pPr>
-        <w:rPr>
-          <w:b/>
-          <w:bCs/>
-          <w:sz w:val="28"/>
-          <w:szCs w:val="28"/>
-          <w:lang w:val="en-US"/>
-        </w:rPr>
-      </w:pPr>
-      <w:r>
-        <w:rPr>
-          <w:b/>
-          <w:bCs/>
-          <w:sz w:val="28"/>
-          <w:szCs w:val="28"/>
-          <w:lang w:val="en-US"/>
-        </w:rPr>
-        <w:t>Prerequisites</w:t>
+        <w:pStyle w:val="Subtitle"/>
+        <w:rPr>
+          <w:sz w:val="32"/>
+          <w:szCs w:val="32"/>
+          <w:lang w:val="en-US"/>
+        </w:rPr>
+      </w:pPr>
+      <w:r>
+        <w:rPr>
+          <w:sz w:val="32"/>
+          <w:szCs w:val="32"/>
+          <w:lang w:val="en-US"/>
+        </w:rPr>
+        <w:t>Getting Started</w:t>
+      </w:r>
+      <w:r>
+        <w:rPr>
+          <w:sz w:val="32"/>
+          <w:szCs w:val="32"/>
+          <w:lang w:val="en-US"/>
+        </w:rPr>
+        <w:t xml:space="preserve"> </w:t>
+      </w:r>
+    </w:p>
+    <w:p>
+      <w:pPr>
+        <w:rPr>
+          <w:sz w:val="28"/>
+          <w:szCs w:val="28"/>
+          <w:lang w:val="en-US"/>
+        </w:rPr>
+      </w:pPr>
+      <w:r>
+        <w:rPr>
+          <w:sz w:val="28"/>
+          <w:szCs w:val="28"/>
+          <w:lang w:val="en-US"/>
+        </w:rPr>
+        <w:t>Before you can begin to use the LCM APIs, below are few things to consider:</w:t>
       </w:r>
     </w:p>
     <w:p>
@@ -98,7 +120,7 @@
         <w:pStyle w:val="ListParagraph"/>
         <w:numPr>
           <w:ilvl w:val="0"/>
-          <w:numId w:val="3"/>
+          <w:numId w:val="4"/>
         </w:numPr>
         <w:rPr>
           <w:sz w:val="28"/>
@@ -106,23 +128,13 @@
           <w:lang w:val="en-US"/>
         </w:rPr>
       </w:pPr>
-      <w:proofErr w:type="spellStart"/>
-      <w:r>
-        <w:rPr>
-          <w:sz w:val="28"/>
-          <w:szCs w:val="28"/>
-          <w:lang w:val="en-US"/>
-        </w:rPr>
-        <w:t>Winrm</w:t>
-      </w:r>
-      <w:proofErr w:type="spellEnd"/>
-      <w:r>
-        <w:rPr>
-          <w:sz w:val="28"/>
-          <w:szCs w:val="28"/>
-          <w:lang w:val="en-US"/>
-        </w:rPr>
-        <w:t xml:space="preserve"> should be configured both on the Connection Server machine where API is getting invoked and on the target machine where Install/ Upgrade need to be done.</w:t>
+      <w:r>
+        <w:rPr>
+          <w:sz w:val="28"/>
+          <w:szCs w:val="28"/>
+          <w:lang w:val="en-US"/>
+        </w:rPr>
+        <w:t xml:space="preserve">Since the APIs are shipped with Connection Server 2406 onwards, Administrators need to install the latest Connection Server (2406 or higher) or upgrade an existing CS to the latest version. Please refer to the Horizon Install and Upgrade documentation. </w:t>
       </w:r>
     </w:p>
     <w:p>
@@ -130,7 +142,7 @@
         <w:pStyle w:val="ListParagraph"/>
         <w:numPr>
           <w:ilvl w:val="0"/>
-          <w:numId w:val="3"/>
+          <w:numId w:val="4"/>
         </w:numPr>
         <w:rPr>
           <w:sz w:val="28"/>
@@ -144,23 +156,7 @@
           <w:szCs w:val="28"/>
           <w:lang w:val="en-US"/>
         </w:rPr>
-        <w:t xml:space="preserve">The Horizon admin account used for API invoke should be a member of local </w:t>
-      </w:r>
-      <w:r>
-        <w:rPr>
-          <w:sz w:val="28"/>
-          <w:szCs w:val="28"/>
-          <w:lang w:val="en-US"/>
-        </w:rPr>
-        <w:t>A</w:t>
-      </w:r>
-      <w:r>
-        <w:rPr>
-          <w:sz w:val="28"/>
-          <w:szCs w:val="28"/>
-          <w:lang w:val="en-US"/>
-        </w:rPr>
-        <w:t>dministrators group on the target machine where Install/Upgrade need to be done.</w:t>
+        <w:t>WinRM should be configured on the Connection Server machine where API is getting invoked and on the target machine(s) where Install/ Upgrade need to be performed.</w:t>
       </w:r>
     </w:p>
     <w:p>
@@ -168,7 +164,7 @@
         <w:pStyle w:val="ListParagraph"/>
         <w:numPr>
           <w:ilvl w:val="0"/>
-          <w:numId w:val="3"/>
+          <w:numId w:val="4"/>
         </w:numPr>
         <w:rPr>
           <w:sz w:val="28"/>
@@ -182,7 +178,7 @@
           <w:szCs w:val="28"/>
           <w:lang w:val="en-US"/>
         </w:rPr>
-        <w:t>Admin needs to disable CS before upgrade and enable after upgrade</w:t>
+        <w:t>The Horizon Admin account used for new LCM APIs invocation should be a member of Local Administrators Group on the target machine(s) where Install/Upgrade need to be performed.</w:t>
       </w:r>
     </w:p>
     <w:p>
@@ -190,7 +186,7 @@
         <w:pStyle w:val="ListParagraph"/>
         <w:numPr>
           <w:ilvl w:val="0"/>
-          <w:numId w:val="3"/>
+          <w:numId w:val="4"/>
         </w:numPr>
         <w:rPr>
           <w:sz w:val="28"/>
@@ -204,18 +200,30 @@
           <w:szCs w:val="28"/>
           <w:lang w:val="en-US"/>
         </w:rPr>
-        <w:t>Manually install a new CS 2406 or upgrade existing CS to 2406 before running any workflow (Since we need latest server to access LCM API’s)</w:t>
+        <w:t>Before performing upgrade, Administrator would need to disable the target Connection Server(s).</w:t>
       </w:r>
     </w:p>
     <w:p>
       <w:pPr>
         <w:pStyle w:val="ListParagraph"/>
-        <w:rPr>
-          <w:sz w:val="28"/>
-          <w:szCs w:val="28"/>
-          <w:lang w:val="en-US"/>
-        </w:rPr>
-      </w:pPr>
+        <w:numPr>
+          <w:ilvl w:val="0"/>
+          <w:numId w:val="4"/>
+        </w:numPr>
+        <w:rPr>
+          <w:sz w:val="28"/>
+          <w:szCs w:val="28"/>
+          <w:lang w:val="en-US"/>
+        </w:rPr>
+      </w:pPr>
+      <w:r>
+        <w:rPr>
+          <w:sz w:val="28"/>
+          <w:szCs w:val="28"/>
+          <w:lang w:val="en-US"/>
+        </w:rPr>
+        <w:t>After successful upgrade, Administrators would need to enable the Connection Server(s) and begin usage.</w:t>
+      </w:r>
     </w:p>
     <w:p>
       <w:pPr>
@@ -523,6 +531,7 @@
           <w:szCs w:val="28"/>
           <w:lang w:val="en-US"/>
         </w:rPr>
+        <w:lastRenderedPageBreak/>
         <w:t xml:space="preserve">  "name": "LCM",</w:t>
       </w:r>
     </w:p>
@@ -836,7 +845,6 @@
           <w:lang w:val="en-US"/>
         </w:rPr>
       </w:pPr>
-      <w:proofErr w:type="spellStart"/>
       <w:r>
         <w:rPr>
           <w:sz w:val="28"/>
@@ -845,7 +853,6 @@
         </w:rPr>
         <w:t>fileUrl</w:t>
       </w:r>
-      <w:proofErr w:type="spellEnd"/>
       <w:r>
         <w:rPr>
           <w:sz w:val="28"/>
@@ -913,35 +920,7 @@
           <w:szCs w:val="28"/>
           <w:lang w:val="en-US"/>
         </w:rPr>
-        <w:t xml:space="preserve">  "</w:t>
-      </w:r>
-      <w:proofErr w:type="spellStart"/>
-      <w:proofErr w:type="gramStart"/>
-      <w:r>
-        <w:rPr>
-          <w:sz w:val="28"/>
-          <w:szCs w:val="28"/>
-          <w:lang w:val="en-US"/>
-        </w:rPr>
-        <w:t>build</w:t>
-      </w:r>
-      <w:proofErr w:type="gramEnd"/>
-      <w:r>
-        <w:rPr>
-          <w:sz w:val="28"/>
-          <w:szCs w:val="28"/>
-          <w:lang w:val="en-US"/>
-        </w:rPr>
-        <w:t>_number</w:t>
-      </w:r>
-      <w:proofErr w:type="spellEnd"/>
-      <w:r>
-        <w:rPr>
-          <w:sz w:val="28"/>
-          <w:szCs w:val="28"/>
-          <w:lang w:val="en-US"/>
-        </w:rPr>
-        <w:t>": "8565949332",</w:t>
+        <w:t xml:space="preserve">  "build_number": "8565949332",</w:t>
       </w:r>
     </w:p>
     <w:p>
@@ -975,80 +954,24 @@
           <w:szCs w:val="28"/>
           <w:lang w:val="en-US"/>
         </w:rPr>
-        <w:t xml:space="preserve">  "</w:t>
-      </w:r>
-      <w:proofErr w:type="spellStart"/>
-      <w:proofErr w:type="gramStart"/>
-      <w:r>
-        <w:rPr>
-          <w:sz w:val="28"/>
-          <w:szCs w:val="28"/>
-          <w:lang w:val="en-US"/>
-        </w:rPr>
-        <w:t>display</w:t>
-      </w:r>
-      <w:proofErr w:type="gramEnd"/>
-      <w:r>
-        <w:rPr>
-          <w:sz w:val="28"/>
-          <w:szCs w:val="28"/>
-          <w:lang w:val="en-US"/>
-        </w:rPr>
-        <w:t>_name</w:t>
-      </w:r>
-      <w:proofErr w:type="spellEnd"/>
-      <w:r>
-        <w:rPr>
-          <w:sz w:val="28"/>
-          <w:szCs w:val="28"/>
-          <w:lang w:val="en-US"/>
-        </w:rPr>
-        <w:t>": "VMware Horizon Connection Server",</w:t>
-      </w:r>
-    </w:p>
-    <w:p>
-      <w:pPr>
-        <w:rPr>
-          <w:sz w:val="28"/>
-          <w:szCs w:val="28"/>
-          <w:lang w:val="en-US"/>
-        </w:rPr>
-      </w:pPr>
-      <w:r>
-        <w:rPr>
-          <w:sz w:val="28"/>
-          <w:szCs w:val="28"/>
-          <w:lang w:val="en-US"/>
-        </w:rPr>
-        <w:t xml:space="preserve">  "</w:t>
-      </w:r>
-      <w:proofErr w:type="spellStart"/>
-      <w:proofErr w:type="gramStart"/>
-      <w:r>
-        <w:rPr>
-          <w:sz w:val="28"/>
-          <w:szCs w:val="28"/>
-          <w:lang w:val="en-US"/>
-        </w:rPr>
-        <w:t>file</w:t>
-      </w:r>
-      <w:proofErr w:type="gramEnd"/>
-      <w:r>
-        <w:rPr>
-          <w:sz w:val="28"/>
-          <w:szCs w:val="28"/>
-          <w:lang w:val="en-US"/>
-        </w:rPr>
-        <w:t>_size_in_bytes</w:t>
-      </w:r>
-      <w:proofErr w:type="spellEnd"/>
-      <w:r>
-        <w:rPr>
-          <w:sz w:val="28"/>
-          <w:szCs w:val="28"/>
-          <w:lang w:val="en-US"/>
-        </w:rPr>
-        <w:t>": 365891976,</w:t>
+        <w:t xml:space="preserve">  "display_name": "VMware Horizon Connection Server",</w:t>
+      </w:r>
+    </w:p>
+    <w:p>
+      <w:pPr>
+        <w:rPr>
+          <w:sz w:val="28"/>
+          <w:szCs w:val="28"/>
+          <w:lang w:val="en-US"/>
+        </w:rPr>
+      </w:pPr>
+      <w:r>
+        <w:rPr>
+          <w:sz w:val="28"/>
+          <w:szCs w:val="28"/>
+          <w:lang w:val="en-US"/>
+        </w:rPr>
+        <w:t xml:space="preserve">  "file_size_in_bytes": 365891976,</w:t>
       </w:r>
     </w:p>
     <w:p>
@@ -1170,6 +1093,7 @@
           <w:szCs w:val="28"/>
           <w:lang w:val="en-US"/>
         </w:rPr>
+        <w:lastRenderedPageBreak/>
         <w:t>[GET] /config/v1/server-installer-packages/{id}</w:t>
       </w:r>
       <w:r>
@@ -1265,7 +1189,6 @@
           <w:szCs w:val="28"/>
           <w:lang w:val="en-US"/>
         </w:rPr>
-        <w:lastRenderedPageBreak/>
         <w:t>Before running the install/upgrade commands, user should run pre-check APIs to validate target machine status, Active directory status and Virtual Center status. If the overall result</w:t>
       </w:r>
       <w:r>
@@ -1768,6 +1691,119 @@
 <file path=word/numbering.xml><?xml version="1.0" encoding="utf-8"?>
 <w:numbering xmlns:wpc="http://schemas.microsoft.com/office/word/2010/wordprocessingCanvas" xmlns:cx="http://schemas.microsoft.com/office/drawing/2014/chartex" xmlns:cx1="http://schemas.microsoft.com/office/drawing/2015/9/8/chartex" xmlns:cx2="http://schemas.microsoft.com/office/drawing/2015/10/21/chartex" xmlns:cx3="http://schemas.microsoft.com/office/drawing/2016/5/9/chartex" xmlns:cx4="http://schemas.microsoft.com/office/drawing/2016/5/10/chartex" xmlns:cx5="http://schemas.microsoft.com/office/drawing/2016/5/11/chartex" xmlns:cx6="http://schemas.microsoft.com/office/drawing/2016/5/12/chartex" xmlns:cx7="http://schemas.microsoft.com/office/drawing/2016/5/13/chartex" xmlns:cx8="http://schemas.microsoft.com/office/drawing/2016/5/14/chartex" xmlns:mc="http://schemas.openxmlformats.org/markup-compatibility/2006" xmlns:aink="http://schemas.microsoft.com/office/drawing/2016/ink" xmlns:am3d="http://schemas.microsoft.com/office/drawing/2017/model3d" xmlns:o="urn:schemas-microsoft-com:office:office" xmlns:oel="http://schemas.microsoft.com/office/2019/extlst" xmlns:r="http://schemas.openxmlformats.org/officeDocument/2006/relationships" xmlns:m="http://schemas.openxmlformats.org/officeDocument/2006/math" xmlns:v="urn:schemas-microsoft-com:vml" xmlns:wp14="http://schemas.microsoft.com/office/word/2010/wordprocessingDrawing" xmlns:wp="http://schemas.openxmlformats.org/drawingml/2006/wordprocessingDrawing" xmlns:w10="urn:schemas-microsoft-com:office:word" xmlns:w="http://schemas.openxmlformats.org/wordprocessingml/2006/main" xmlns:w14="http://schemas.microsoft.com/office/word/2010/wordml" xmlns:w15="http://schemas.microsoft.com/office/word/2012/wordml" xmlns:w16cex="http://schemas.microsoft.com/office/word/2018/wordml/cex" xmlns:w16cid="http://schemas.microsoft.com/office/word/2016/wordml/cid" xmlns:w16="http://schemas.microsoft.com/office/word/2018/wordml" xmlns:w16du="http://schemas.microsoft.com/office/word/2023/wordml/word16du" xmlns:w16sdtdh="http://schemas.microsoft.com/office/word/2020/wordml/sdtdatahash" xmlns:w16se="http://schemas.microsoft.com/office/word/2015/wordml/symex" xmlns:wpg="http://schemas.microsoft.com/office/word/2010/wordprocessingGroup" xmlns:wpi="http://schemas.microsoft.com/office/word/2010/wordprocessingInk" xmlns:wne="http://schemas.microsoft.com/office/word/2006/wordml" xmlns:wps="http://schemas.microsoft.com/office/word/2010/wordprocessingShape" mc:Ignorable="w14 w15 w16se w16cid w16 w16cex w16sdtdh w16du wp14">
   <w:abstractNum w:abstractNumId="0" w15:restartNumberingAfterBreak="0">
+    <w:nsid w:val="14181266"/>
+    <w:multiLevelType w:val="hybridMultilevel"/>
+    <w:tmpl w:val="4A5ABA6E"/>
+    <w:lvl w:ilvl="0" w:tplc="04090001">
+      <w:start w:val="1"/>
+      <w:numFmt w:val="bullet"/>
+      <w:lvlText w:val=""/>
+      <w:lvlJc w:val="left"/>
+      <w:pPr>
+        <w:ind w:left="720" w:hanging="360"/>
+      </w:pPr>
+      <w:rPr>
+        <w:rFonts w:ascii="Symbol" w:hAnsi="Symbol" w:hint="default"/>
+      </w:rPr>
+    </w:lvl>
+    <w:lvl w:ilvl="1" w:tplc="04090003" w:tentative="1">
+      <w:start w:val="1"/>
+      <w:numFmt w:val="bullet"/>
+      <w:lvlText w:val="o"/>
+      <w:lvlJc w:val="left"/>
+      <w:pPr>
+        <w:ind w:left="1440" w:hanging="360"/>
+      </w:pPr>
+      <w:rPr>
+        <w:rFonts w:ascii="Courier New" w:hAnsi="Courier New" w:cs="Courier New" w:hint="default"/>
+      </w:rPr>
+    </w:lvl>
+    <w:lvl w:ilvl="2" w:tplc="04090005" w:tentative="1">
+      <w:start w:val="1"/>
+      <w:numFmt w:val="bullet"/>
+      <w:lvlText w:val=""/>
+      <w:lvlJc w:val="left"/>
+      <w:pPr>
+        <w:ind w:left="2160" w:hanging="360"/>
+      </w:pPr>
+      <w:rPr>
+        <w:rFonts w:ascii="Wingdings" w:hAnsi="Wingdings" w:hint="default"/>
+      </w:rPr>
+    </w:lvl>
+    <w:lvl w:ilvl="3" w:tplc="04090001" w:tentative="1">
+      <w:start w:val="1"/>
+      <w:numFmt w:val="bullet"/>
+      <w:lvlText w:val=""/>
+      <w:lvlJc w:val="left"/>
+      <w:pPr>
+        <w:ind w:left="2880" w:hanging="360"/>
+      </w:pPr>
+      <w:rPr>
+        <w:rFonts w:ascii="Symbol" w:hAnsi="Symbol" w:hint="default"/>
+      </w:rPr>
+    </w:lvl>
+    <w:lvl w:ilvl="4" w:tplc="04090003" w:tentative="1">
+      <w:start w:val="1"/>
+      <w:numFmt w:val="bullet"/>
+      <w:lvlText w:val="o"/>
+      <w:lvlJc w:val="left"/>
+      <w:pPr>
+        <w:ind w:left="3600" w:hanging="360"/>
+      </w:pPr>
+      <w:rPr>
+        <w:rFonts w:ascii="Courier New" w:hAnsi="Courier New" w:cs="Courier New" w:hint="default"/>
+      </w:rPr>
+    </w:lvl>
+    <w:lvl w:ilvl="5" w:tplc="04090005" w:tentative="1">
+      <w:start w:val="1"/>
+      <w:numFmt w:val="bullet"/>
+      <w:lvlText w:val=""/>
+      <w:lvlJc w:val="left"/>
+      <w:pPr>
+        <w:ind w:left="4320" w:hanging="360"/>
+      </w:pPr>
+      <w:rPr>
+        <w:rFonts w:ascii="Wingdings" w:hAnsi="Wingdings" w:hint="default"/>
+      </w:rPr>
+    </w:lvl>
+    <w:lvl w:ilvl="6" w:tplc="04090001" w:tentative="1">
+      <w:start w:val="1"/>
+      <w:numFmt w:val="bullet"/>
+      <w:lvlText w:val=""/>
+      <w:lvlJc w:val="left"/>
+      <w:pPr>
+        <w:ind w:left="5040" w:hanging="360"/>
+      </w:pPr>
+      <w:rPr>
+        <w:rFonts w:ascii="Symbol" w:hAnsi="Symbol" w:hint="default"/>
+      </w:rPr>
+    </w:lvl>
+    <w:lvl w:ilvl="7" w:tplc="04090003" w:tentative="1">
+      <w:start w:val="1"/>
+      <w:numFmt w:val="bullet"/>
+      <w:lvlText w:val="o"/>
+      <w:lvlJc w:val="left"/>
+      <w:pPr>
+        <w:ind w:left="5760" w:hanging="360"/>
+      </w:pPr>
+      <w:rPr>
+        <w:rFonts w:ascii="Courier New" w:hAnsi="Courier New" w:cs="Courier New" w:hint="default"/>
+      </w:rPr>
+    </w:lvl>
+    <w:lvl w:ilvl="8" w:tplc="04090005" w:tentative="1">
+      <w:start w:val="1"/>
+      <w:numFmt w:val="bullet"/>
+      <w:lvlText w:val=""/>
+      <w:lvlJc w:val="left"/>
+      <w:pPr>
+        <w:ind w:left="6480" w:hanging="360"/>
+      </w:pPr>
+      <w:rPr>
+        <w:rFonts w:ascii="Wingdings" w:hAnsi="Wingdings" w:hint="default"/>
+      </w:rPr>
+    </w:lvl>
+  </w:abstractNum>
+  <w:abstractNum w:abstractNumId="1" w15:restartNumberingAfterBreak="0">
     <w:nsid w:val="5ADD1D41"/>
     <w:multiLevelType w:val="hybridMultilevel"/>
     <w:tmpl w:val="10D29B30"/>
@@ -1880,7 +1916,7 @@
       </w:rPr>
     </w:lvl>
   </w:abstractNum>
-  <w:abstractNum w:abstractNumId="1" w15:restartNumberingAfterBreak="0">
+  <w:abstractNum w:abstractNumId="2" w15:restartNumberingAfterBreak="0">
     <w:nsid w:val="602B2D91"/>
     <w:multiLevelType w:val="hybridMultilevel"/>
     <w:tmpl w:val="8A848A9A"/>
@@ -1993,7 +2029,7 @@
       </w:rPr>
     </w:lvl>
   </w:abstractNum>
-  <w:abstractNum w:abstractNumId="2" w15:restartNumberingAfterBreak="0">
+  <w:abstractNum w:abstractNumId="3" w15:restartNumberingAfterBreak="0">
     <w:nsid w:val="659D1161"/>
     <w:multiLevelType w:val="hybridMultilevel"/>
     <w:tmpl w:val="B84E224C"/>
@@ -2107,13 +2143,16 @@
     </w:lvl>
   </w:abstractNum>
   <w:num w:numId="1" w16cid:durableId="824663518">
-    <w:abstractNumId w:val="0"/>
+    <w:abstractNumId w:val="1"/>
   </w:num>
   <w:num w:numId="2" w16cid:durableId="1220091013">
-    <w:abstractNumId w:val="1"/>
+    <w:abstractNumId w:val="2"/>
   </w:num>
   <w:num w:numId="3" w16cid:durableId="1852328837">
-    <w:abstractNumId w:val="2"/>
+    <w:abstractNumId w:val="3"/>
+  </w:num>
+  <w:num w:numId="4" w16cid:durableId="518007650">
+    <w:abstractNumId w:val="0"/>
   </w:num>
 </w:numbering>
 </file>
@@ -2715,6 +2754,7 @@
   <w:style w:type="character" w:default="1" w:styleId="DefaultParagraphFont">
     <w:name w:val="Default Paragraph Font"/>
     <w:uiPriority w:val="1"/>
+    <w:semiHidden/>
     <w:unhideWhenUsed/>
   </w:style>
   <w:style w:type="table" w:default="1" w:styleId="TableNormal">

</xml_diff>